<commit_message>
fix size of state
</commit_message>
<xml_diff>
--- a/Robohand LearningData.docx
+++ b/Robohand LearningData.docx
@@ -220,254 +220,6 @@
             <wp:extent cx="7028076" cy="3771900"/>
             <wp:effectExtent l="0" t="0" r="1905" b="0"/>
             <wp:docPr id="6" name="Рисунок 6"/>
-            <wp:cNvGraphicFramePr>
-              <a:graphicFrameLocks xmlns:a="http://schemas.openxmlformats.org/drawingml/2006/main" noChangeAspect="1"/>
-            </wp:cNvGraphicFramePr>
-            <a:graphic xmlns:a="http://schemas.openxmlformats.org/drawingml/2006/main">
-              <a:graphicData uri="http://schemas.openxmlformats.org/drawingml/2006/picture">
-                <pic:pic xmlns:pic="http://schemas.openxmlformats.org/drawingml/2006/picture">
-                  <pic:nvPicPr>
-                    <pic:cNvPr id="1" name=""/>
-                    <pic:cNvPicPr/>
-                  </pic:nvPicPr>
-                  <pic:blipFill>
-                    <a:blip r:embed="rId6"/>
-                    <a:stretch>
-                      <a:fillRect/>
-                    </a:stretch>
-                  </pic:blipFill>
-                  <pic:spPr>
-                    <a:xfrm>
-                      <a:off x="0" y="0"/>
-                      <a:ext cx="7032594" cy="3774325"/>
-                    </a:xfrm>
-                    <a:prstGeom prst="rect">
-                      <a:avLst/>
-                    </a:prstGeom>
-                  </pic:spPr>
-                </pic:pic>
-              </a:graphicData>
-            </a:graphic>
-          </wp:inline>
-        </w:drawing>
-      </w:r>
-    </w:p>
-    <w:p>
-      <w:pPr>
-        <w:pStyle w:val="a3"/>
-        <w:rPr>
-          <w:lang w:val="en-US"/>
-        </w:rPr>
-      </w:pPr>
-    </w:p>
-    <w:p>
-      <w:pPr>
-        <w:pStyle w:val="a3"/>
-        <w:ind w:left="0"/>
-        <w:rPr>
-          <w:lang w:val="en-US"/>
-        </w:rPr>
-      </w:pPr>
-    </w:p>
-    <w:p>
-      <w:pPr>
-        <w:pStyle w:val="a3"/>
-        <w:ind w:left="0"/>
-        <w:rPr>
-          <w:lang w:val="en-US"/>
-        </w:rPr>
-      </w:pPr>
-    </w:p>
-    <w:p>
-      <w:pPr>
-        <w:pStyle w:val="a3"/>
-        <w:ind w:left="0"/>
-        <w:rPr>
-          <w:lang w:val="en-US"/>
-        </w:rPr>
-      </w:pPr>
-    </w:p>
-    <w:p>
-      <w:pPr>
-        <w:pStyle w:val="a3"/>
-        <w:ind w:left="0"/>
-        <w:rPr>
-          <w:lang w:val="en-US"/>
-        </w:rPr>
-      </w:pPr>
-    </w:p>
-    <w:p>
-      <w:pPr>
-        <w:rPr>
-          <w:lang w:val="en-US"/>
-        </w:rPr>
-      </w:pPr>
-      <w:r>
-        <w:rPr>
-          <w:lang w:val="en-US"/>
-        </w:rPr>
-        <w:br w:type="page"/>
-      </w:r>
-    </w:p>
-    <w:p>
-      <w:pPr>
-        <w:pStyle w:val="a3"/>
-        <w:numPr>
-          <w:ilvl w:val="0"/>
-          <w:numId w:val="1"/>
-        </w:numPr>
-      </w:pPr>
-      <w:r>
-        <w:rPr>
-          <w:lang w:val="en-US"/>
-        </w:rPr>
-        <w:lastRenderedPageBreak/>
-        <w:t>Angles -120..120</w:t>
-      </w:r>
-    </w:p>
-    <w:p>
-      <w:pPr>
-        <w:pStyle w:val="a3"/>
-      </w:pPr>
-      <w:r>
-        <w:rPr>
-          <w:noProof/>
-        </w:rPr>
-        <w:drawing>
-          <wp:inline distT="0" distB="0" distL="0" distR="0" wp14:anchorId="08C3009C" wp14:editId="6DFDCA3C">
-            <wp:extent cx="4998203" cy="6143625"/>
-            <wp:effectExtent l="0" t="0" r="0" b="0"/>
-            <wp:docPr id="3" name="Рисунок 3"/>
-            <wp:cNvGraphicFramePr>
-              <a:graphicFrameLocks xmlns:a="http://schemas.openxmlformats.org/drawingml/2006/main" noChangeAspect="1"/>
-            </wp:cNvGraphicFramePr>
-            <a:graphic xmlns:a="http://schemas.openxmlformats.org/drawingml/2006/main">
-              <a:graphicData uri="http://schemas.openxmlformats.org/drawingml/2006/picture">
-                <pic:pic xmlns:pic="http://schemas.openxmlformats.org/drawingml/2006/picture">
-                  <pic:nvPicPr>
-                    <pic:cNvPr id="1" name=""/>
-                    <pic:cNvPicPr/>
-                  </pic:nvPicPr>
-                  <pic:blipFill>
-                    <a:blip r:embed="rId7"/>
-                    <a:stretch>
-                      <a:fillRect/>
-                    </a:stretch>
-                  </pic:blipFill>
-                  <pic:spPr>
-                    <a:xfrm>
-                      <a:off x="0" y="0"/>
-                      <a:ext cx="5001434" cy="6147597"/>
-                    </a:xfrm>
-                    <a:prstGeom prst="rect">
-                      <a:avLst/>
-                    </a:prstGeom>
-                  </pic:spPr>
-                </pic:pic>
-              </a:graphicData>
-            </a:graphic>
-          </wp:inline>
-        </w:drawing>
-      </w:r>
-    </w:p>
-    <w:p>
-      <w:r>
-        <w:br w:type="page"/>
-      </w:r>
-    </w:p>
-    <w:p>
-      <w:pPr>
-        <w:pStyle w:val="a3"/>
-        <w:numPr>
-          <w:ilvl w:val="0"/>
-          <w:numId w:val="1"/>
-        </w:numPr>
-        <w:rPr>
-          <w:lang w:val="en-US"/>
-        </w:rPr>
-      </w:pPr>
-      <w:r>
-        <w:rPr>
-          <w:lang w:val="en-US"/>
-        </w:rPr>
-        <w:lastRenderedPageBreak/>
-        <w:t>3 actions – 2 angles for first hand, 1 – for second</w:t>
-      </w:r>
-      <w:r>
-        <w:rPr>
-          <w:lang w:val="en-US"/>
-        </w:rPr>
-        <w:t xml:space="preserve"> hand</w:t>
-      </w:r>
-    </w:p>
-    <w:p>
-      <w:pPr>
-        <w:pStyle w:val="a3"/>
-        <w:rPr>
-          <w:lang w:val="en-US"/>
-        </w:rPr>
-      </w:pPr>
-    </w:p>
-    <w:p>
-      <w:pPr>
-        <w:pStyle w:val="a3"/>
-        <w:rPr>
-          <w:lang w:val="en-US"/>
-        </w:rPr>
-      </w:pPr>
-      <w:r>
-        <w:rPr>
-          <w:lang w:val="en-US"/>
-        </w:rPr>
-        <w:t>Models:</w:t>
-      </w:r>
-    </w:p>
-    <w:p>
-      <w:pPr>
-        <w:pStyle w:val="a3"/>
-        <w:rPr>
-          <w:lang w:val="en-US"/>
-        </w:rPr>
-      </w:pPr>
-      <w:r>
-        <w:rPr>
-          <w:lang w:val="en-US"/>
-        </w:rPr>
-        <w:t>model/3actions_not_limited_her.ckpt</w:t>
-      </w:r>
-    </w:p>
-    <w:p>
-      <w:pPr>
-        <w:pStyle w:val="a3"/>
-        <w:rPr>
-          <w:lang w:val="en-US"/>
-        </w:rPr>
-      </w:pPr>
-      <w:r>
-        <w:rPr>
-          <w:lang w:val="en-US"/>
-        </w:rPr>
-        <w:t>model/3actions_not_limited_without_her.ckpt</w:t>
-      </w:r>
-    </w:p>
-    <w:p>
-      <w:pPr>
-        <w:pStyle w:val="a3"/>
-        <w:ind w:left="0"/>
-        <w:rPr>
-          <w:lang w:val="en-US"/>
-        </w:rPr>
-      </w:pPr>
-      <w:r>
-        <w:rPr>
-          <w:noProof/>
-          <w:lang w:val="en-US"/>
-        </w:rPr>
-        <w:drawing>
-          <wp:inline distT="0" distB="0" distL="0" distR="0" wp14:anchorId="3CF30558" wp14:editId="35A407F7">
-            <wp:extent cx="6941670" cy="3800475"/>
-            <wp:effectExtent l="0" t="0" r="0" b="0"/>
-            <wp:docPr id="5" name="Рисунок 5"/>
             <wp:cNvGraphicFramePr>
               <a:graphicFrameLocks xmlns:a="http://schemas.openxmlformats.org/drawingml/2006/main" noChangeAspect="1"/>
             </wp:cNvGraphicFramePr>
@@ -487,7 +239,7 @@
                   <pic:spPr>
                     <a:xfrm>
                       <a:off x="0" y="0"/>
-                      <a:ext cx="6945443" cy="3802541"/>
+                      <a:ext cx="7032594" cy="3774325"/>
                     </a:xfrm>
                     <a:prstGeom prst="rect">
                       <a:avLst/>
@@ -502,6 +254,50 @@
     </w:p>
     <w:p>
       <w:pPr>
+        <w:pStyle w:val="a3"/>
+        <w:rPr>
+          <w:lang w:val="en-US"/>
+        </w:rPr>
+      </w:pPr>
+    </w:p>
+    <w:p>
+      <w:pPr>
+        <w:pStyle w:val="a3"/>
+        <w:ind w:left="0"/>
+        <w:rPr>
+          <w:lang w:val="en-US"/>
+        </w:rPr>
+      </w:pPr>
+    </w:p>
+    <w:p>
+      <w:pPr>
+        <w:pStyle w:val="a3"/>
+        <w:ind w:left="0"/>
+        <w:rPr>
+          <w:lang w:val="en-US"/>
+        </w:rPr>
+      </w:pPr>
+    </w:p>
+    <w:p>
+      <w:pPr>
+        <w:pStyle w:val="a3"/>
+        <w:ind w:left="0"/>
+        <w:rPr>
+          <w:lang w:val="en-US"/>
+        </w:rPr>
+      </w:pPr>
+    </w:p>
+    <w:p>
+      <w:pPr>
+        <w:pStyle w:val="a3"/>
+        <w:ind w:left="0"/>
+        <w:rPr>
+          <w:lang w:val="en-US"/>
+        </w:rPr>
+      </w:pPr>
+    </w:p>
+    <w:p>
+      <w:pPr>
         <w:rPr>
           <w:lang w:val="en-US"/>
         </w:rPr>
@@ -520,41 +316,28 @@
           <w:ilvl w:val="0"/>
           <w:numId w:val="1"/>
         </w:numPr>
-        <w:rPr>
-          <w:lang w:val="en-US"/>
-        </w:rPr>
       </w:pPr>
       <w:r>
         <w:rPr>
           <w:lang w:val="en-US"/>
         </w:rPr>
         <w:lastRenderedPageBreak/>
-        <w:t>-10 reward if out of angle range</w:t>
-      </w:r>
-      <w:r>
-        <w:rPr>
-          <w:lang w:val="en-US"/>
-        </w:rPr>
-        <w:t>, 3 actions</w:t>
-      </w:r>
-    </w:p>
-    <w:p>
-      <w:pPr>
-        <w:pStyle w:val="a3"/>
-        <w:rPr>
-          <w:lang w:val="en-US"/>
-        </w:rPr>
+        <w:t>Angles -120..120</w:t>
+      </w:r>
+    </w:p>
+    <w:p>
+      <w:pPr>
+        <w:pStyle w:val="a3"/>
       </w:pPr>
       <w:r>
         <w:rPr>
           <w:noProof/>
-          <w:lang w:val="en-US"/>
         </w:rPr>
         <w:drawing>
-          <wp:inline distT="0" distB="0" distL="0" distR="0" wp14:anchorId="71B1D556" wp14:editId="093A4B69">
-            <wp:extent cx="4044560" cy="5128591"/>
+          <wp:inline distT="0" distB="0" distL="0" distR="0" wp14:anchorId="08C3009C" wp14:editId="6DFDCA3C">
+            <wp:extent cx="4998203" cy="6143625"/>
             <wp:effectExtent l="0" t="0" r="0" b="0"/>
-            <wp:docPr id="1" name="Рисунок 1"/>
+            <wp:docPr id="3" name="Рисунок 3"/>
             <wp:cNvGraphicFramePr>
               <a:graphicFrameLocks xmlns:a="http://schemas.openxmlformats.org/drawingml/2006/main" noChangeAspect="1"/>
             </wp:cNvGraphicFramePr>
@@ -574,7 +357,7 @@
                   <pic:spPr>
                     <a:xfrm>
                       <a:off x="0" y="0"/>
-                      <a:ext cx="4049765" cy="5135191"/>
+                      <a:ext cx="5001434" cy="6147597"/>
                     </a:xfrm>
                     <a:prstGeom prst="rect">
                       <a:avLst/>
@@ -588,15 +371,7 @@
       </w:r>
     </w:p>
     <w:p>
-      <w:pPr>
-        <w:rPr>
-          <w:lang w:val="en-US"/>
-        </w:rPr>
-      </w:pPr>
-      <w:r>
-        <w:rPr>
-          <w:lang w:val="en-US"/>
-        </w:rPr>
+      <w:r>
         <w:br w:type="page"/>
       </w:r>
     </w:p>
@@ -616,151 +391,83 @@
           <w:lang w:val="en-US"/>
         </w:rPr>
         <w:lastRenderedPageBreak/>
-        <w:t>Robohand with 3 arms, each arm have 1 angle</w:t>
-      </w:r>
-    </w:p>
-    <w:p>
-      <w:pPr>
-        <w:pStyle w:val="a3"/>
-        <w:rPr>
-          <w:lang w:val="en-US"/>
-        </w:rPr>
-      </w:pPr>
-    </w:p>
-    <w:p>
-      <w:pPr>
-        <w:pStyle w:val="a3"/>
-        <w:rPr>
-          <w:lang w:val="en-US"/>
-        </w:rPr>
-      </w:pPr>
-      <w:r>
-        <w:rPr>
-          <w:lang w:val="en-US"/>
-        </w:rPr>
-        <w:t>action_high</w:t>
-      </w:r>
-      <w:r>
-        <w:rPr>
-          <w:lang w:val="en-US"/>
-        </w:rPr>
-        <w:t xml:space="preserve"> </w:t>
-      </w:r>
-      <w:r>
-        <w:rPr>
-          <w:lang w:val="en-US"/>
-        </w:rPr>
-        <w:t>=</w:t>
-      </w:r>
-      <w:r>
-        <w:rPr>
-          <w:lang w:val="en-US"/>
-        </w:rPr>
-        <w:t xml:space="preserve"> </w:t>
-      </w:r>
-      <w:r>
-        <w:rPr>
-          <w:lang w:val="en-US"/>
-        </w:rPr>
-        <w:t>1</w:t>
-      </w:r>
-      <w:r>
-        <w:rPr>
-          <w:lang w:val="en-US"/>
-        </w:rPr>
-        <w:t xml:space="preserve">, </w:t>
-      </w:r>
-      <w:r>
-        <w:rPr>
-          <w:lang w:val="en-US"/>
-        </w:rPr>
-        <w:t>action_low</w:t>
-      </w:r>
-      <w:r>
-        <w:rPr>
-          <w:lang w:val="en-US"/>
-        </w:rPr>
-        <w:t xml:space="preserve"> </w:t>
-      </w:r>
-      <w:r>
-        <w:rPr>
-          <w:lang w:val="en-US"/>
-        </w:rPr>
-        <w:t>=</w:t>
-      </w:r>
-      <w:r>
-        <w:rPr>
-          <w:lang w:val="en-US"/>
-        </w:rPr>
-        <w:t xml:space="preserve"> </w:t>
-      </w:r>
-      <w:r>
-        <w:rPr>
-          <w:lang w:val="en-US"/>
-        </w:rPr>
-        <w:t>-1</w:t>
-      </w:r>
-    </w:p>
-    <w:p>
-      <w:pPr>
-        <w:pStyle w:val="a3"/>
-        <w:rPr>
-          <w:lang w:val="en-US"/>
-        </w:rPr>
-      </w:pPr>
-    </w:p>
-    <w:p>
-      <w:pPr>
-        <w:pStyle w:val="a3"/>
-        <w:rPr>
-          <w:lang w:val="en-US"/>
-        </w:rPr>
-      </w:pPr>
-      <w:r>
-        <w:rPr>
-          <w:lang w:val="en-US"/>
-        </w:rPr>
-        <w:t>model/old_hand_hands3_step3_withoun_her.ckpt</w:t>
-      </w:r>
-    </w:p>
-    <w:p>
-      <w:pPr>
-        <w:pStyle w:val="a3"/>
-        <w:rPr>
-          <w:lang w:val="en-US"/>
-        </w:rPr>
-      </w:pPr>
-      <w:r>
-        <w:rPr>
-          <w:lang w:val="en-US"/>
-        </w:rPr>
-        <w:t>model/old_hand_hands3_step3_her.ckpt</w:t>
-      </w:r>
-    </w:p>
-    <w:p>
-      <w:pPr>
-        <w:pStyle w:val="a3"/>
-        <w:rPr>
-          <w:lang w:val="en-US"/>
-        </w:rPr>
-      </w:pPr>
-    </w:p>
-    <w:p>
-      <w:pPr>
-        <w:pStyle w:val="a3"/>
-        <w:rPr>
-          <w:lang w:val="en-US"/>
-        </w:rPr>
-      </w:pPr>
-      <w:r>
-        <w:rPr>
+        <w:t>3 actions – 2 angles for first hand, 1 – for second</w:t>
+      </w:r>
+      <w:r>
+        <w:rPr>
+          <w:lang w:val="en-US"/>
+        </w:rPr>
+        <w:t xml:space="preserve"> hand</w:t>
+      </w:r>
+    </w:p>
+    <w:p>
+      <w:pPr>
+        <w:pStyle w:val="a3"/>
+        <w:rPr>
+          <w:lang w:val="en-US"/>
+        </w:rPr>
+      </w:pPr>
+    </w:p>
+    <w:p>
+      <w:pPr>
+        <w:pStyle w:val="a3"/>
+        <w:rPr>
+          <w:lang w:val="en-US"/>
+        </w:rPr>
+      </w:pPr>
+      <w:r>
+        <w:rPr>
+          <w:lang w:val="en-US"/>
+        </w:rPr>
+        <w:t>Models:</w:t>
+      </w:r>
+    </w:p>
+    <w:p>
+      <w:pPr>
+        <w:pStyle w:val="a3"/>
+        <w:rPr>
+          <w:lang w:val="en-US"/>
+        </w:rPr>
+      </w:pPr>
+      <w:r>
+        <w:rPr>
+          <w:lang w:val="en-US"/>
+        </w:rPr>
+        <w:t>model/3actions_not_limited_her.ckpt</w:t>
+      </w:r>
+    </w:p>
+    <w:p>
+      <w:pPr>
+        <w:pStyle w:val="a3"/>
+        <w:rPr>
+          <w:lang w:val="en-US"/>
+        </w:rPr>
+      </w:pPr>
+      <w:r>
+        <w:rPr>
+          <w:lang w:val="en-US"/>
+        </w:rPr>
+        <w:t>model/3actions_not_limited_without_her.ckpt</w:t>
+      </w:r>
+    </w:p>
+    <w:p>
+      <w:pPr>
+        <w:pStyle w:val="a3"/>
+        <w:ind w:left="0"/>
+        <w:rPr>
+          <w:lang w:val="en-US"/>
+        </w:rPr>
+      </w:pPr>
+      <w:r>
+        <w:rPr>
+          <w:noProof/>
           <w:lang w:val="en-US"/>
         </w:rPr>
         <w:drawing>
-          <wp:inline distT="0" distB="0" distL="0" distR="0" wp14:anchorId="3EFB12D6" wp14:editId="50AAED89">
-            <wp:extent cx="3511819" cy="5448300"/>
+          <wp:inline distT="0" distB="0" distL="0" distR="0" wp14:anchorId="3CF30558" wp14:editId="35A407F7">
+            <wp:extent cx="6941670" cy="3800475"/>
             <wp:effectExtent l="0" t="0" r="0" b="0"/>
-            <wp:docPr id="4" name="Рисунок 4"/>
+            <wp:docPr id="5" name="Рисунок 5"/>
             <wp:cNvGraphicFramePr>
               <a:graphicFrameLocks xmlns:a="http://schemas.openxmlformats.org/drawingml/2006/main" noChangeAspect="1"/>
             </wp:cNvGraphicFramePr>
@@ -780,6 +487,300 @@
                   <pic:spPr>
                     <a:xfrm>
                       <a:off x="0" y="0"/>
+                      <a:ext cx="6945443" cy="3802541"/>
+                    </a:xfrm>
+                    <a:prstGeom prst="rect">
+                      <a:avLst/>
+                    </a:prstGeom>
+                  </pic:spPr>
+                </pic:pic>
+              </a:graphicData>
+            </a:graphic>
+          </wp:inline>
+        </w:drawing>
+      </w:r>
+    </w:p>
+    <w:p>
+      <w:pPr>
+        <w:rPr>
+          <w:lang w:val="en-US"/>
+        </w:rPr>
+      </w:pPr>
+      <w:r>
+        <w:rPr>
+          <w:lang w:val="en-US"/>
+        </w:rPr>
+        <w:br w:type="page"/>
+      </w:r>
+    </w:p>
+    <w:p>
+      <w:pPr>
+        <w:pStyle w:val="a3"/>
+        <w:numPr>
+          <w:ilvl w:val="0"/>
+          <w:numId w:val="1"/>
+        </w:numPr>
+        <w:rPr>
+          <w:lang w:val="en-US"/>
+        </w:rPr>
+      </w:pPr>
+      <w:r>
+        <w:rPr>
+          <w:lang w:val="en-US"/>
+        </w:rPr>
+        <w:lastRenderedPageBreak/>
+        <w:t>-10 reward if out of angle range</w:t>
+      </w:r>
+      <w:r>
+        <w:rPr>
+          <w:lang w:val="en-US"/>
+        </w:rPr>
+        <w:t>, 3 actions</w:t>
+      </w:r>
+    </w:p>
+    <w:p>
+      <w:pPr>
+        <w:pStyle w:val="a3"/>
+        <w:rPr>
+          <w:lang w:val="en-US"/>
+        </w:rPr>
+      </w:pPr>
+      <w:r>
+        <w:rPr>
+          <w:noProof/>
+          <w:lang w:val="en-US"/>
+        </w:rPr>
+        <w:drawing>
+          <wp:inline distT="0" distB="0" distL="0" distR="0" wp14:anchorId="71B1D556" wp14:editId="093A4B69">
+            <wp:extent cx="4044560" cy="5128591"/>
+            <wp:effectExtent l="0" t="0" r="0" b="0"/>
+            <wp:docPr id="1" name="Рисунок 1"/>
+            <wp:cNvGraphicFramePr>
+              <a:graphicFrameLocks xmlns:a="http://schemas.openxmlformats.org/drawingml/2006/main" noChangeAspect="1"/>
+            </wp:cNvGraphicFramePr>
+            <a:graphic xmlns:a="http://schemas.openxmlformats.org/drawingml/2006/main">
+              <a:graphicData uri="http://schemas.openxmlformats.org/drawingml/2006/picture">
+                <pic:pic xmlns:pic="http://schemas.openxmlformats.org/drawingml/2006/picture">
+                  <pic:nvPicPr>
+                    <pic:cNvPr id="1" name=""/>
+                    <pic:cNvPicPr/>
+                  </pic:nvPicPr>
+                  <pic:blipFill>
+                    <a:blip r:embed="rId11"/>
+                    <a:stretch>
+                      <a:fillRect/>
+                    </a:stretch>
+                  </pic:blipFill>
+                  <pic:spPr>
+                    <a:xfrm>
+                      <a:off x="0" y="0"/>
+                      <a:ext cx="4049765" cy="5135191"/>
+                    </a:xfrm>
+                    <a:prstGeom prst="rect">
+                      <a:avLst/>
+                    </a:prstGeom>
+                  </pic:spPr>
+                </pic:pic>
+              </a:graphicData>
+            </a:graphic>
+          </wp:inline>
+        </w:drawing>
+      </w:r>
+    </w:p>
+    <w:p>
+      <w:pPr>
+        <w:rPr>
+          <w:lang w:val="en-US"/>
+        </w:rPr>
+      </w:pPr>
+      <w:r>
+        <w:rPr>
+          <w:lang w:val="en-US"/>
+        </w:rPr>
+        <w:br w:type="page"/>
+      </w:r>
+    </w:p>
+    <w:p>
+      <w:pPr>
+        <w:pStyle w:val="a3"/>
+        <w:numPr>
+          <w:ilvl w:val="0"/>
+          <w:numId w:val="1"/>
+        </w:numPr>
+        <w:rPr>
+          <w:lang w:val="en-US"/>
+        </w:rPr>
+      </w:pPr>
+      <w:r>
+        <w:rPr>
+          <w:lang w:val="en-US"/>
+        </w:rPr>
+        <w:lastRenderedPageBreak/>
+        <w:t>Robohand with 3 arms, each arm have 1 angle</w:t>
+      </w:r>
+    </w:p>
+    <w:p>
+      <w:pPr>
+        <w:pStyle w:val="a3"/>
+        <w:rPr>
+          <w:lang w:val="en-US"/>
+        </w:rPr>
+      </w:pPr>
+    </w:p>
+    <w:p>
+      <w:pPr>
+        <w:pStyle w:val="a3"/>
+        <w:rPr>
+          <w:lang w:val="en-US"/>
+        </w:rPr>
+      </w:pPr>
+      <w:r>
+        <w:rPr>
+          <w:lang w:val="en-US"/>
+        </w:rPr>
+        <w:t>action_high</w:t>
+      </w:r>
+      <w:r>
+        <w:rPr>
+          <w:lang w:val="en-US"/>
+        </w:rPr>
+        <w:t xml:space="preserve"> </w:t>
+      </w:r>
+      <w:r>
+        <w:rPr>
+          <w:lang w:val="en-US"/>
+        </w:rPr>
+        <w:t>=</w:t>
+      </w:r>
+      <w:r>
+        <w:rPr>
+          <w:lang w:val="en-US"/>
+        </w:rPr>
+        <w:t xml:space="preserve"> </w:t>
+      </w:r>
+      <w:r>
+        <w:rPr>
+          <w:lang w:val="en-US"/>
+        </w:rPr>
+        <w:t>1</w:t>
+      </w:r>
+      <w:r>
+        <w:rPr>
+          <w:lang w:val="en-US"/>
+        </w:rPr>
+        <w:t xml:space="preserve">, </w:t>
+      </w:r>
+      <w:r>
+        <w:rPr>
+          <w:lang w:val="en-US"/>
+        </w:rPr>
+        <w:t>action_low</w:t>
+      </w:r>
+      <w:r>
+        <w:rPr>
+          <w:lang w:val="en-US"/>
+        </w:rPr>
+        <w:t xml:space="preserve"> </w:t>
+      </w:r>
+      <w:r>
+        <w:rPr>
+          <w:lang w:val="en-US"/>
+        </w:rPr>
+        <w:t>=</w:t>
+      </w:r>
+      <w:r>
+        <w:rPr>
+          <w:lang w:val="en-US"/>
+        </w:rPr>
+        <w:t xml:space="preserve"> </w:t>
+      </w:r>
+      <w:r>
+        <w:rPr>
+          <w:lang w:val="en-US"/>
+        </w:rPr>
+        <w:t>-1</w:t>
+      </w:r>
+    </w:p>
+    <w:p>
+      <w:pPr>
+        <w:pStyle w:val="a3"/>
+        <w:rPr>
+          <w:lang w:val="en-US"/>
+        </w:rPr>
+      </w:pPr>
+    </w:p>
+    <w:p>
+      <w:pPr>
+        <w:pStyle w:val="a3"/>
+        <w:rPr>
+          <w:lang w:val="en-US"/>
+        </w:rPr>
+      </w:pPr>
+      <w:r>
+        <w:rPr>
+          <w:lang w:val="en-US"/>
+        </w:rPr>
+        <w:t>model/old_hand_hands3_step3_withoun_her.ckpt</w:t>
+      </w:r>
+    </w:p>
+    <w:p>
+      <w:pPr>
+        <w:pStyle w:val="a3"/>
+        <w:rPr>
+          <w:lang w:val="en-US"/>
+        </w:rPr>
+      </w:pPr>
+      <w:r>
+        <w:rPr>
+          <w:lang w:val="en-US"/>
+        </w:rPr>
+        <w:t>model/old_hand_hands3_step3_her.ckpt</w:t>
+      </w:r>
+    </w:p>
+    <w:p>
+      <w:pPr>
+        <w:pStyle w:val="a3"/>
+        <w:rPr>
+          <w:lang w:val="en-US"/>
+        </w:rPr>
+      </w:pPr>
+    </w:p>
+    <w:p>
+      <w:pPr>
+        <w:pStyle w:val="a3"/>
+        <w:rPr>
+          <w:lang w:val="en-US"/>
+        </w:rPr>
+      </w:pPr>
+      <w:r>
+        <w:rPr>
+          <w:noProof/>
+          <w:lang w:val="en-US"/>
+        </w:rPr>
+        <w:drawing>
+          <wp:inline distT="0" distB="0" distL="0" distR="0" wp14:anchorId="3EFB12D6" wp14:editId="50AAED89">
+            <wp:extent cx="3511819" cy="5448300"/>
+            <wp:effectExtent l="0" t="0" r="0" b="0"/>
+            <wp:docPr id="4" name="Рисунок 4"/>
+            <wp:cNvGraphicFramePr>
+              <a:graphicFrameLocks xmlns:a="http://schemas.openxmlformats.org/drawingml/2006/main" noChangeAspect="1"/>
+            </wp:cNvGraphicFramePr>
+            <a:graphic xmlns:a="http://schemas.openxmlformats.org/drawingml/2006/main">
+              <a:graphicData uri="http://schemas.openxmlformats.org/drawingml/2006/picture">
+                <pic:pic xmlns:pic="http://schemas.openxmlformats.org/drawingml/2006/picture">
+                  <pic:nvPicPr>
+                    <pic:cNvPr id="1" name=""/>
+                    <pic:cNvPicPr/>
+                  </pic:nvPicPr>
+                  <pic:blipFill>
+                    <a:blip r:embed="rId12"/>
+                    <a:stretch>
+                      <a:fillRect/>
+                    </a:stretch>
+                  </pic:blipFill>
+                  <pic:spPr>
+                    <a:xfrm>
+                      <a:off x="0" y="0"/>
                       <a:ext cx="3514471" cy="5452415"/>
                     </a:xfrm>
                     <a:prstGeom prst="rect">
@@ -793,6 +794,679 @@
         </w:drawing>
       </w:r>
     </w:p>
+    <w:p>
+      <w:pPr>
+        <w:rPr>
+          <w:lang w:val="en-US"/>
+        </w:rPr>
+      </w:pPr>
+      <w:r>
+        <w:rPr>
+          <w:lang w:val="en-US"/>
+        </w:rPr>
+        <w:br w:type="page"/>
+      </w:r>
+    </w:p>
+    <w:p>
+      <w:pPr>
+        <w:pStyle w:val="a3"/>
+        <w:numPr>
+          <w:ilvl w:val="0"/>
+          <w:numId w:val="1"/>
+        </w:numPr>
+      </w:pPr>
+      <w:r>
+        <w:lastRenderedPageBreak/>
+        <w:t xml:space="preserve">Роборука с тремя сочленениями, каждая имеет 1 угол. Повороты с помощью </w:t>
+      </w:r>
+      <w:r>
+        <w:t>RotateSimple</w:t>
+      </w:r>
+      <w:r>
+        <w:t>.</w:t>
+      </w:r>
+    </w:p>
+    <w:p>
+      <w:pPr>
+        <w:pStyle w:val="a3"/>
+      </w:pPr>
+    </w:p>
+    <w:p>
+      <w:pPr>
+        <w:pStyle w:val="a3"/>
+        <w:rPr>
+          <w:lang w:val="en-US"/>
+        </w:rPr>
+      </w:pPr>
+      <w:r>
+        <w:rPr>
+          <w:lang w:val="en-US"/>
+        </w:rPr>
+        <w:t>action_high</w:t>
+      </w:r>
+      <w:r>
+        <w:rPr>
+          <w:lang w:val="en-US"/>
+        </w:rPr>
+        <w:t xml:space="preserve"> </w:t>
+      </w:r>
+      <w:r>
+        <w:rPr>
+          <w:lang w:val="en-US"/>
+        </w:rPr>
+        <w:t>=</w:t>
+      </w:r>
+      <w:r>
+        <w:rPr>
+          <w:lang w:val="en-US"/>
+        </w:rPr>
+        <w:t xml:space="preserve"> </w:t>
+      </w:r>
+      <w:r>
+        <w:rPr>
+          <w:lang w:val="en-US"/>
+        </w:rPr>
+        <w:t>1,  action_low</w:t>
+      </w:r>
+      <w:r>
+        <w:rPr>
+          <w:lang w:val="en-US"/>
+        </w:rPr>
+        <w:t xml:space="preserve"> </w:t>
+      </w:r>
+      <w:r>
+        <w:rPr>
+          <w:lang w:val="en-US"/>
+        </w:rPr>
+        <w:t>=</w:t>
+      </w:r>
+      <w:r>
+        <w:rPr>
+          <w:lang w:val="en-US"/>
+        </w:rPr>
+        <w:t xml:space="preserve"> </w:t>
+      </w:r>
+      <w:r>
+        <w:rPr>
+          <w:lang w:val="en-US"/>
+        </w:rPr>
+        <w:t>-1</w:t>
+      </w:r>
+    </w:p>
+    <w:p>
+      <w:pPr>
+        <w:pStyle w:val="a3"/>
+        <w:rPr>
+          <w:lang w:val="en-US"/>
+        </w:rPr>
+      </w:pPr>
+    </w:p>
+    <w:p>
+      <w:pPr>
+        <w:pStyle w:val="a3"/>
+        <w:rPr>
+          <w:lang w:val="en-US"/>
+        </w:rPr>
+      </w:pPr>
+      <w:r>
+        <w:rPr>
+          <w:lang w:val="en-US"/>
+        </w:rPr>
+        <w:t>model/angles_info_her.ckpt</w:t>
+      </w:r>
+    </w:p>
+    <w:p>
+      <w:pPr>
+        <w:pStyle w:val="a3"/>
+        <w:rPr>
+          <w:lang w:val="en-US"/>
+        </w:rPr>
+      </w:pPr>
+      <w:r>
+        <w:rPr>
+          <w:lang w:val="en-US"/>
+        </w:rPr>
+        <w:t>model/angles_info_without_her.ckpt</w:t>
+      </w:r>
+    </w:p>
+    <w:p>
+      <w:pPr>
+        <w:pStyle w:val="a3"/>
+        <w:rPr>
+          <w:lang w:val="en-US"/>
+        </w:rPr>
+      </w:pPr>
+    </w:p>
+    <w:p>
+      <w:pPr>
+        <w:pStyle w:val="a3"/>
+        <w:rPr>
+          <w:lang w:val="en-US"/>
+        </w:rPr>
+      </w:pPr>
+    </w:p>
+    <w:p>
+      <w:pPr>
+        <w:pStyle w:val="a3"/>
+        <w:rPr>
+          <w:lang w:val="en-US"/>
+        </w:rPr>
+      </w:pPr>
+      <w:r>
+        <w:rPr>
+          <w:noProof/>
+          <w:lang w:val="en-US"/>
+        </w:rPr>
+        <w:drawing>
+          <wp:inline distT="0" distB="0" distL="0" distR="0" wp14:anchorId="590427F4" wp14:editId="6E513A18">
+            <wp:extent cx="3074319" cy="3590925"/>
+            <wp:effectExtent l="0" t="0" r="0" b="0"/>
+            <wp:docPr id="7" name="Рисунок 7"/>
+            <wp:cNvGraphicFramePr>
+              <a:graphicFrameLocks xmlns:a="http://schemas.openxmlformats.org/drawingml/2006/main" noChangeAspect="1"/>
+            </wp:cNvGraphicFramePr>
+            <a:graphic xmlns:a="http://schemas.openxmlformats.org/drawingml/2006/main">
+              <a:graphicData uri="http://schemas.openxmlformats.org/drawingml/2006/picture">
+                <pic:pic xmlns:pic="http://schemas.openxmlformats.org/drawingml/2006/picture">
+                  <pic:nvPicPr>
+                    <pic:cNvPr id="1" name=""/>
+                    <pic:cNvPicPr/>
+                  </pic:nvPicPr>
+                  <pic:blipFill>
+                    <a:blip r:embed="rId13"/>
+                    <a:stretch>
+                      <a:fillRect/>
+                    </a:stretch>
+                  </pic:blipFill>
+                  <pic:spPr>
+                    <a:xfrm>
+                      <a:off x="0" y="0"/>
+                      <a:ext cx="3083203" cy="3601302"/>
+                    </a:xfrm>
+                    <a:prstGeom prst="rect">
+                      <a:avLst/>
+                    </a:prstGeom>
+                  </pic:spPr>
+                </pic:pic>
+              </a:graphicData>
+            </a:graphic>
+          </wp:inline>
+        </w:drawing>
+      </w:r>
+    </w:p>
+    <w:p>
+      <w:pPr>
+        <w:pStyle w:val="a3"/>
+        <w:rPr>
+          <w:lang w:val="en-US"/>
+        </w:rPr>
+      </w:pPr>
+    </w:p>
+    <w:p>
+      <w:pPr>
+        <w:pStyle w:val="a3"/>
+      </w:pPr>
+      <w:r>
+        <w:t>action_high</w:t>
+      </w:r>
+      <w:r>
+        <w:rPr>
+          <w:lang w:val="en-US"/>
+        </w:rPr>
+        <w:t xml:space="preserve"> </w:t>
+      </w:r>
+      <w:r>
+        <w:t>=</w:t>
+      </w:r>
+      <w:r>
+        <w:rPr>
+          <w:lang w:val="en-US"/>
+        </w:rPr>
+        <w:t xml:space="preserve"> </w:t>
+      </w:r>
+      <w:r>
+        <w:t>3,  action_low</w:t>
+      </w:r>
+      <w:r>
+        <w:rPr>
+          <w:lang w:val="en-US"/>
+        </w:rPr>
+        <w:t xml:space="preserve"> </w:t>
+      </w:r>
+      <w:r>
+        <w:t>=</w:t>
+      </w:r>
+      <w:r>
+        <w:rPr>
+          <w:lang w:val="en-US"/>
+        </w:rPr>
+        <w:t xml:space="preserve"> </w:t>
+      </w:r>
+      <w:r>
+        <w:t>-3</w:t>
+      </w:r>
+    </w:p>
+    <w:p>
+      <w:pPr>
+        <w:pStyle w:val="a3"/>
+      </w:pPr>
+    </w:p>
+    <w:p>
+      <w:pPr>
+        <w:pStyle w:val="a3"/>
+      </w:pPr>
+      <w:r>
+        <w:rPr>
+          <w:noProof/>
+        </w:rPr>
+        <w:drawing>
+          <wp:inline distT="0" distB="0" distL="0" distR="0" wp14:anchorId="3970E4A1" wp14:editId="6D809FBB">
+            <wp:extent cx="3209925" cy="3627118"/>
+            <wp:effectExtent l="0" t="0" r="0" b="0"/>
+            <wp:docPr id="2" name="Рисунок 2"/>
+            <wp:cNvGraphicFramePr>
+              <a:graphicFrameLocks xmlns:a="http://schemas.openxmlformats.org/drawingml/2006/main" noChangeAspect="1"/>
+            </wp:cNvGraphicFramePr>
+            <a:graphic xmlns:a="http://schemas.openxmlformats.org/drawingml/2006/main">
+              <a:graphicData uri="http://schemas.openxmlformats.org/drawingml/2006/picture">
+                <pic:pic xmlns:pic="http://schemas.openxmlformats.org/drawingml/2006/picture">
+                  <pic:nvPicPr>
+                    <pic:cNvPr id="1" name=""/>
+                    <pic:cNvPicPr/>
+                  </pic:nvPicPr>
+                  <pic:blipFill>
+                    <a:blip r:embed="rId14"/>
+                    <a:stretch>
+                      <a:fillRect/>
+                    </a:stretch>
+                  </pic:blipFill>
+                  <pic:spPr>
+                    <a:xfrm>
+                      <a:off x="0" y="0"/>
+                      <a:ext cx="3220462" cy="3639024"/>
+                    </a:xfrm>
+                    <a:prstGeom prst="rect">
+                      <a:avLst/>
+                    </a:prstGeom>
+                  </pic:spPr>
+                </pic:pic>
+              </a:graphicData>
+            </a:graphic>
+          </wp:inline>
+        </w:drawing>
+      </w:r>
+    </w:p>
+    <w:p>
+      <w:pPr>
+        <w:pStyle w:val="a3"/>
+      </w:pPr>
+    </w:p>
+    <w:p>
+      <w:pPr>
+        <w:pStyle w:val="a3"/>
+        <w:rPr>
+          <w:lang w:val="en-US"/>
+        </w:rPr>
+      </w:pPr>
+      <w:r>
+        <w:rPr>
+          <w:lang w:val="en-US"/>
+        </w:rPr>
+        <w:t>action_high</w:t>
+      </w:r>
+      <w:r>
+        <w:rPr>
+          <w:lang w:val="en-US"/>
+        </w:rPr>
+        <w:t xml:space="preserve"> </w:t>
+      </w:r>
+      <w:r>
+        <w:rPr>
+          <w:lang w:val="en-US"/>
+        </w:rPr>
+        <w:t>=</w:t>
+      </w:r>
+      <w:r>
+        <w:rPr>
+          <w:lang w:val="en-US"/>
+        </w:rPr>
+        <w:t xml:space="preserve"> 5</w:t>
+      </w:r>
+      <w:r>
+        <w:rPr>
+          <w:lang w:val="en-US"/>
+        </w:rPr>
+        <w:t>,  action_low</w:t>
+      </w:r>
+      <w:r>
+        <w:rPr>
+          <w:lang w:val="en-US"/>
+        </w:rPr>
+        <w:t xml:space="preserve"> </w:t>
+      </w:r>
+      <w:r>
+        <w:rPr>
+          <w:lang w:val="en-US"/>
+        </w:rPr>
+        <w:t>=</w:t>
+      </w:r>
+      <w:r>
+        <w:rPr>
+          <w:lang w:val="en-US"/>
+        </w:rPr>
+        <w:t xml:space="preserve"> </w:t>
+      </w:r>
+      <w:r>
+        <w:rPr>
+          <w:lang w:val="en-US"/>
+        </w:rPr>
+        <w:t>-</w:t>
+      </w:r>
+      <w:r>
+        <w:rPr>
+          <w:lang w:val="en-US"/>
+        </w:rPr>
+        <w:t>5, RotateAround</w:t>
+      </w:r>
+    </w:p>
+    <w:p>
+      <w:pPr>
+        <w:pStyle w:val="a3"/>
+        <w:rPr>
+          <w:lang w:val="en-US"/>
+        </w:rPr>
+      </w:pPr>
+    </w:p>
+    <w:p>
+      <w:pPr>
+        <w:pStyle w:val="a3"/>
+      </w:pPr>
+      <w:r>
+        <w:rPr>
+          <w:noProof/>
+        </w:rPr>
+        <w:drawing>
+          <wp:inline distT="0" distB="0" distL="0" distR="0" wp14:anchorId="2B2C60F8" wp14:editId="04AD5DFE">
+            <wp:extent cx="3148068" cy="4496435"/>
+            <wp:effectExtent l="0" t="0" r="0" b="0"/>
+            <wp:docPr id="8" name="Рисунок 8"/>
+            <wp:cNvGraphicFramePr>
+              <a:graphicFrameLocks xmlns:a="http://schemas.openxmlformats.org/drawingml/2006/main" noChangeAspect="1"/>
+            </wp:cNvGraphicFramePr>
+            <a:graphic xmlns:a="http://schemas.openxmlformats.org/drawingml/2006/main">
+              <a:graphicData uri="http://schemas.openxmlformats.org/drawingml/2006/picture">
+                <pic:pic xmlns:pic="http://schemas.openxmlformats.org/drawingml/2006/picture">
+                  <pic:nvPicPr>
+                    <pic:cNvPr id="1" name=""/>
+                    <pic:cNvPicPr/>
+                  </pic:nvPicPr>
+                  <pic:blipFill>
+                    <a:blip r:embed="rId15"/>
+                    <a:stretch>
+                      <a:fillRect/>
+                    </a:stretch>
+                  </pic:blipFill>
+                  <pic:spPr>
+                    <a:xfrm>
+                      <a:off x="0" y="0"/>
+                      <a:ext cx="3153006" cy="4503487"/>
+                    </a:xfrm>
+                    <a:prstGeom prst="rect">
+                      <a:avLst/>
+                    </a:prstGeom>
+                  </pic:spPr>
+                </pic:pic>
+              </a:graphicData>
+            </a:graphic>
+          </wp:inline>
+        </w:drawing>
+      </w:r>
+    </w:p>
+    <w:p>
+      <w:pPr>
+        <w:pStyle w:val="a3"/>
+        <w:rPr>
+          <w:lang w:val="en-US"/>
+        </w:rPr>
+      </w:pPr>
+    </w:p>
+    <w:p>
+      <w:pPr>
+        <w:pStyle w:val="a3"/>
+        <w:rPr>
+          <w:lang w:val="en-US"/>
+        </w:rPr>
+      </w:pPr>
+      <w:r>
+        <w:t>Обучение</w:t>
+      </w:r>
+      <w:r>
+        <w:rPr>
+          <w:lang w:val="en-US"/>
+        </w:rPr>
+        <w:t xml:space="preserve"> </w:t>
+      </w:r>
+      <w:r>
+        <w:t>в</w:t>
+      </w:r>
+      <w:r>
+        <w:rPr>
+          <w:lang w:val="en-US"/>
+        </w:rPr>
+        <w:t xml:space="preserve"> </w:t>
+      </w:r>
+      <w:r>
+        <w:t>юнити</w:t>
+      </w:r>
+      <w:r>
+        <w:rPr>
+          <w:lang w:val="en-US"/>
+        </w:rPr>
+        <w:t xml:space="preserve"> </w:t>
+      </w:r>
+      <w:r>
+        <w:t>с</w:t>
+      </w:r>
+      <w:r>
+        <w:rPr>
+          <w:lang w:val="en-US"/>
+        </w:rPr>
+        <w:t xml:space="preserve"> RotateSimple </w:t>
+      </w:r>
+      <w:r>
+        <w:t>и</w:t>
+      </w:r>
+      <w:r>
+        <w:rPr>
+          <w:lang w:val="en-US"/>
+        </w:rPr>
+        <w:t xml:space="preserve"> </w:t>
+      </w:r>
+      <w:r>
+        <w:rPr>
+          <w:lang w:val="en-US"/>
+        </w:rPr>
+        <w:t>state</w:t>
+      </w:r>
+      <w:r>
+        <w:rPr>
+          <w:lang w:val="en-US"/>
+        </w:rPr>
+        <w:t xml:space="preserve"> </w:t>
+      </w:r>
+      <w:r>
+        <w:t>из</w:t>
+      </w:r>
+      <w:r>
+        <w:rPr>
+          <w:lang w:val="en-US"/>
+        </w:rPr>
+        <w:t xml:space="preserve"> 21 </w:t>
+      </w:r>
+      <w:r>
+        <w:t>элемента</w:t>
+      </w:r>
+      <w:r>
+        <w:rPr>
+          <w:lang w:val="en-US"/>
+        </w:rPr>
+        <w:t xml:space="preserve"> (state size = 3 (cubePosition) + 3 (cubePosition - endPosition) + 3 (endPosition) +</w:t>
+      </w:r>
+      <w:r>
+        <w:rPr>
+          <w:lang w:val="en-US"/>
+        </w:rPr>
+        <w:t xml:space="preserve"> 3 (jointPoint.position) + 3 * 3 (robotPart.Rotation for 3 joints) = 21)</w:t>
+      </w:r>
+    </w:p>
+    <w:p>
+      <w:pPr>
+        <w:pStyle w:val="a3"/>
+      </w:pPr>
+      <w:r>
+        <w:rPr>
+          <w:noProof/>
+        </w:rPr>
+        <w:drawing>
+          <wp:inline distT="0" distB="0" distL="0" distR="0" wp14:anchorId="04EA3A24" wp14:editId="0916E2A2">
+            <wp:extent cx="4931807" cy="3124200"/>
+            <wp:effectExtent l="0" t="0" r="2540" b="0"/>
+            <wp:docPr id="9" name="Рисунок 9"/>
+            <wp:cNvGraphicFramePr>
+              <a:graphicFrameLocks xmlns:a="http://schemas.openxmlformats.org/drawingml/2006/main" noChangeAspect="1"/>
+            </wp:cNvGraphicFramePr>
+            <a:graphic xmlns:a="http://schemas.openxmlformats.org/drawingml/2006/main">
+              <a:graphicData uri="http://schemas.openxmlformats.org/drawingml/2006/picture">
+                <pic:pic xmlns:pic="http://schemas.openxmlformats.org/drawingml/2006/picture">
+                  <pic:nvPicPr>
+                    <pic:cNvPr id="1" name=""/>
+                    <pic:cNvPicPr/>
+                  </pic:nvPicPr>
+                  <pic:blipFill>
+                    <a:blip r:embed="rId16"/>
+                    <a:stretch>
+                      <a:fillRect/>
+                    </a:stretch>
+                  </pic:blipFill>
+                  <pic:spPr>
+                    <a:xfrm>
+                      <a:off x="0" y="0"/>
+                      <a:ext cx="4934740" cy="3126058"/>
+                    </a:xfrm>
+                    <a:prstGeom prst="rect">
+                      <a:avLst/>
+                    </a:prstGeom>
+                  </pic:spPr>
+                </pic:pic>
+              </a:graphicData>
+            </a:graphic>
+          </wp:inline>
+        </w:drawing>
+      </w:r>
+    </w:p>
+    <w:p>
+      <w:r>
+        <w:br w:type="page"/>
+      </w:r>
+    </w:p>
+    <w:p>
+      <w:pPr>
+        <w:pStyle w:val="a3"/>
+        <w:numPr>
+          <w:ilvl w:val="0"/>
+          <w:numId w:val="1"/>
+        </w:numPr>
+        <w:rPr>
+          <w:lang w:val="en-US"/>
+        </w:rPr>
+      </w:pPr>
+      <w:r>
+        <w:rPr>
+          <w:lang w:val="en-US"/>
+        </w:rPr>
+        <w:lastRenderedPageBreak/>
+        <w:t>State size = 21</w:t>
+      </w:r>
+      <w:r>
+        <w:rPr>
+          <w:lang w:val="en-US"/>
+        </w:rPr>
+        <w:t xml:space="preserve">, </w:t>
+      </w:r>
+      <w:r>
+        <w:rPr>
+          <w:lang w:val="en-US"/>
+        </w:rPr>
+        <w:t>RotateSimple</w:t>
+      </w:r>
+      <w:r>
+        <w:rPr>
+          <w:lang w:val="en-US"/>
+        </w:rPr>
+        <w:br/>
+      </w:r>
+      <w:r>
+        <w:rPr>
+          <w:lang w:val="en-US"/>
+        </w:rPr>
+        <w:t>model/her_fixed.ckpt</w:t>
+      </w:r>
+      <w:r>
+        <w:rPr>
+          <w:lang w:val="en-US"/>
+        </w:rPr>
+        <w:br/>
+      </w:r>
+      <w:r>
+        <w:rPr>
+          <w:lang w:val="en-US"/>
+        </w:rPr>
+        <w:t>model/without_her_fixed.ckpt</w:t>
+      </w:r>
+      <w:r>
+        <w:rPr>
+          <w:lang w:val="en-US"/>
+        </w:rPr>
+        <w:br/>
+      </w:r>
+      <w:r>
+        <w:drawing>
+          <wp:inline distT="0" distB="0" distL="0" distR="0" wp14:anchorId="1EBE4419" wp14:editId="7C244875">
+            <wp:extent cx="3429517" cy="4212396"/>
+            <wp:effectExtent l="0" t="0" r="0" b="0"/>
+            <wp:docPr id="10" name="Рисунок 10"/>
+            <wp:cNvGraphicFramePr>
+              <a:graphicFrameLocks xmlns:a="http://schemas.openxmlformats.org/drawingml/2006/main" noChangeAspect="1"/>
+            </wp:cNvGraphicFramePr>
+            <a:graphic xmlns:a="http://schemas.openxmlformats.org/drawingml/2006/main">
+              <a:graphicData uri="http://schemas.openxmlformats.org/drawingml/2006/picture">
+                <pic:pic xmlns:pic="http://schemas.openxmlformats.org/drawingml/2006/picture">
+                  <pic:nvPicPr>
+                    <pic:cNvPr id="1" name=""/>
+                    <pic:cNvPicPr/>
+                  </pic:nvPicPr>
+                  <pic:blipFill>
+                    <a:blip r:embed="rId17"/>
+                    <a:stretch>
+                      <a:fillRect/>
+                    </a:stretch>
+                  </pic:blipFill>
+                  <pic:spPr>
+                    <a:xfrm>
+                      <a:off x="0" y="0"/>
+                      <a:ext cx="3433468" cy="4217248"/>
+                    </a:xfrm>
+                    <a:prstGeom prst="rect">
+                      <a:avLst/>
+                    </a:prstGeom>
+                  </pic:spPr>
+                </pic:pic>
+              </a:graphicData>
+            </a:graphic>
+          </wp:inline>
+        </w:drawing>
+      </w:r>
+    </w:p>
     <w:sectPr>
       <w:pgSz w:w="11906" w:h="16838"/>
       <w:pgMar w:top="720" w:right="720" w:bottom="720" w:left="720" w:header="708" w:footer="708" w:gutter="0"/>
@@ -801,6 +1475,56 @@
     </w:sectPr>
   </w:body>
 </w:document>
+</file>
+
+<file path=word/endnotes.xml><?xml version="1.0" encoding="utf-8"?>
+<w:endnotes xmlns:wpc="http://schemas.microsoft.com/office/word/2010/wordprocessingCanvas" xmlns:cx="http://schemas.microsoft.com/office/drawing/2014/chartex" xmlns:cx1="http://schemas.microsoft.com/office/drawing/2015/9/8/chartex" xmlns:cx2="http://schemas.microsoft.com/office/drawing/2015/10/21/chartex" xmlns:cx3="http://schemas.microsoft.com/office/drawing/2016/5/9/chartex" xmlns:cx4="http://schemas.microsoft.com/office/drawing/2016/5/10/chartex" xmlns:cx5="http://schemas.microsoft.com/office/drawing/2016/5/11/chartex" xmlns:cx6="http://schemas.microsoft.com/office/drawing/2016/5/12/chartex" xmlns:cx7="http://schemas.microsoft.com/office/drawing/2016/5/13/chartex" xmlns:cx8="http://schemas.microsoft.com/office/drawing/2016/5/14/chartex" xmlns:mc="http://schemas.openxmlformats.org/markup-compatibility/2006" xmlns:aink="http://schemas.microsoft.com/office/drawing/2016/ink" xmlns:am3d="http://schemas.microsoft.com/office/drawing/2017/model3d" xmlns:o="urn:schemas-microsoft-com:office:office" xmlns:oel="http://schemas.microsoft.com/office/2019/extlst" xmlns:r="http://schemas.openxmlformats.org/officeDocument/2006/relationships" xmlns:m="http://schemas.openxmlformats.org/officeDocument/2006/math" xmlns:v="urn:schemas-microsoft-com:vml" xmlns:wp14="http://schemas.microsoft.com/office/word/2010/wordprocessingDrawing" xmlns:wp="http://schemas.openxmlformats.org/drawingml/2006/wordprocessingDrawing" xmlns:w10="urn:schemas-microsoft-com:office:word" xmlns:w="http://schemas.openxmlformats.org/wordprocessingml/2006/main" xmlns:w14="http://schemas.microsoft.com/office/word/2010/wordml" xmlns:w15="http://schemas.microsoft.com/office/word/2012/wordml" xmlns:w16cex="http://schemas.microsoft.com/office/word/2018/wordml/cex" xmlns:w16cid="http://schemas.microsoft.com/office/word/2016/wordml/cid" xmlns:w16="http://schemas.microsoft.com/office/word/2018/wordml" xmlns:w16sdtdh="http://schemas.microsoft.com/office/word/2020/wordml/sdtdatahash" xmlns:w16se="http://schemas.microsoft.com/office/word/2015/wordml/symex" xmlns:wpg="http://schemas.microsoft.com/office/word/2010/wordprocessingGroup" xmlns:wpi="http://schemas.microsoft.com/office/word/2010/wordprocessingInk" xmlns:wne="http://schemas.microsoft.com/office/word/2006/wordml" xmlns:wps="http://schemas.microsoft.com/office/word/2010/wordprocessingShape" mc:Ignorable="w14 w15 w16se w16cid w16 w16cex w16sdtdh wp14">
+  <w:endnote w:type="separator" w:id="-1">
+    <w:p>
+      <w:pPr>
+        <w:spacing w:after="0" w:line="240" w:lineRule="auto"/>
+      </w:pPr>
+      <w:r>
+        <w:separator/>
+      </w:r>
+    </w:p>
+  </w:endnote>
+  <w:endnote w:type="continuationSeparator" w:id="0">
+    <w:p>
+      <w:pPr>
+        <w:spacing w:after="0" w:line="240" w:lineRule="auto"/>
+      </w:pPr>
+      <w:r>
+        <w:continuationSeparator/>
+      </w:r>
+    </w:p>
+  </w:endnote>
+</w:endnotes>
+</file>
+
+<file path=word/footnotes.xml><?xml version="1.0" encoding="utf-8"?>
+<w:footnotes xmlns:wpc="http://schemas.microsoft.com/office/word/2010/wordprocessingCanvas" xmlns:cx="http://schemas.microsoft.com/office/drawing/2014/chartex" xmlns:cx1="http://schemas.microsoft.com/office/drawing/2015/9/8/chartex" xmlns:cx2="http://schemas.microsoft.com/office/drawing/2015/10/21/chartex" xmlns:cx3="http://schemas.microsoft.com/office/drawing/2016/5/9/chartex" xmlns:cx4="http://schemas.microsoft.com/office/drawing/2016/5/10/chartex" xmlns:cx5="http://schemas.microsoft.com/office/drawing/2016/5/11/chartex" xmlns:cx6="http://schemas.microsoft.com/office/drawing/2016/5/12/chartex" xmlns:cx7="http://schemas.microsoft.com/office/drawing/2016/5/13/chartex" xmlns:cx8="http://schemas.microsoft.com/office/drawing/2016/5/14/chartex" xmlns:mc="http://schemas.openxmlformats.org/markup-compatibility/2006" xmlns:aink="http://schemas.microsoft.com/office/drawing/2016/ink" xmlns:am3d="http://schemas.microsoft.com/office/drawing/2017/model3d" xmlns:o="urn:schemas-microsoft-com:office:office" xmlns:oel="http://schemas.microsoft.com/office/2019/extlst" xmlns:r="http://schemas.openxmlformats.org/officeDocument/2006/relationships" xmlns:m="http://schemas.openxmlformats.org/officeDocument/2006/math" xmlns:v="urn:schemas-microsoft-com:vml" xmlns:wp14="http://schemas.microsoft.com/office/word/2010/wordprocessingDrawing" xmlns:wp="http://schemas.openxmlformats.org/drawingml/2006/wordprocessingDrawing" xmlns:w10="urn:schemas-microsoft-com:office:word" xmlns:w="http://schemas.openxmlformats.org/wordprocessingml/2006/main" xmlns:w14="http://schemas.microsoft.com/office/word/2010/wordml" xmlns:w15="http://schemas.microsoft.com/office/word/2012/wordml" xmlns:w16cex="http://schemas.microsoft.com/office/word/2018/wordml/cex" xmlns:w16cid="http://schemas.microsoft.com/office/word/2016/wordml/cid" xmlns:w16="http://schemas.microsoft.com/office/word/2018/wordml" xmlns:w16sdtdh="http://schemas.microsoft.com/office/word/2020/wordml/sdtdatahash" xmlns:w16se="http://schemas.microsoft.com/office/word/2015/wordml/symex" xmlns:wpg="http://schemas.microsoft.com/office/word/2010/wordprocessingGroup" xmlns:wpi="http://schemas.microsoft.com/office/word/2010/wordprocessingInk" xmlns:wne="http://schemas.microsoft.com/office/word/2006/wordml" xmlns:wps="http://schemas.microsoft.com/office/word/2010/wordprocessingShape" mc:Ignorable="w14 w15 w16se w16cid w16 w16cex w16sdtdh wp14">
+  <w:footnote w:type="separator" w:id="-1">
+    <w:p>
+      <w:pPr>
+        <w:spacing w:after="0" w:line="240" w:lineRule="auto"/>
+      </w:pPr>
+      <w:r>
+        <w:separator/>
+      </w:r>
+    </w:p>
+  </w:footnote>
+  <w:footnote w:type="continuationSeparator" w:id="0">
+    <w:p>
+      <w:pPr>
+        <w:spacing w:after="0" w:line="240" w:lineRule="auto"/>
+      </w:pPr>
+      <w:r>
+        <w:continuationSeparator/>
+      </w:r>
+    </w:p>
+  </w:footnote>
+</w:footnotes>
 </file>
 
 <file path=word/numbering.xml><?xml version="1.0" encoding="utf-8"?>
@@ -1337,6 +2061,50 @@
       <w:contextualSpacing/>
     </w:pPr>
   </w:style>
+  <w:style w:type="paragraph" w:styleId="a4">
+    <w:name w:val="header"/>
+    <w:basedOn w:val="a"/>
+    <w:link w:val="a5"/>
+    <w:uiPriority w:val="99"/>
+    <w:unhideWhenUsed/>
+    <w:rsid w:val="0039029D"/>
+    <w:pPr>
+      <w:tabs>
+        <w:tab w:val="center" w:pos="4677"/>
+        <w:tab w:val="right" w:pos="9355"/>
+      </w:tabs>
+      <w:spacing w:after="0" w:line="240" w:lineRule="auto"/>
+    </w:pPr>
+  </w:style>
+  <w:style w:type="character" w:customStyle="1" w:styleId="a5">
+    <w:name w:val="Верхний колонтитул Знак"/>
+    <w:basedOn w:val="a0"/>
+    <w:link w:val="a4"/>
+    <w:uiPriority w:val="99"/>
+    <w:rsid w:val="0039029D"/>
+  </w:style>
+  <w:style w:type="paragraph" w:styleId="a6">
+    <w:name w:val="footer"/>
+    <w:basedOn w:val="a"/>
+    <w:link w:val="a7"/>
+    <w:uiPriority w:val="99"/>
+    <w:unhideWhenUsed/>
+    <w:rsid w:val="0039029D"/>
+    <w:pPr>
+      <w:tabs>
+        <w:tab w:val="center" w:pos="4677"/>
+        <w:tab w:val="right" w:pos="9355"/>
+      </w:tabs>
+      <w:spacing w:after="0" w:line="240" w:lineRule="auto"/>
+    </w:pPr>
+  </w:style>
+  <w:style w:type="character" w:customStyle="1" w:styleId="a7">
+    <w:name w:val="Нижний колонтитул Знак"/>
+    <w:basedOn w:val="a0"/>
+    <w:link w:val="a6"/>
+    <w:uiPriority w:val="99"/>
+    <w:rsid w:val="0039029D"/>
+  </w:style>
 </w:styles>
 </file>
 

</xml_diff>

<commit_message>
good model (new rotate func)
</commit_message>
<xml_diff>
--- a/Robohand LearningData.docx
+++ b/Robohand LearningData.docx
@@ -1409,6 +1409,37 @@
         <w:rPr>
           <w:lang w:val="en-US"/>
         </w:rPr>
+        <w:br/>
+      </w:r>
+      <w:r>
+        <w:rPr>
+          <w:lang w:val="en-US"/>
+        </w:rPr>
+        <w:t>state size = 3 (cubePosition) + 3 (cubePosition - endPosition) + 3 (endPosition) +</w:t>
+      </w:r>
+      <w:r>
+        <w:rPr>
+          <w:lang w:val="en-US"/>
+        </w:rPr>
+        <w:br/>
+      </w:r>
+      <w:r>
+        <w:rPr>
+          <w:lang w:val="en-US"/>
+        </w:rPr>
+        <w:t xml:space="preserve"> 3 (jointPoint.position) + 3 * 3 (robotPart.Rotation for 3 joints) = 21</w:t>
+      </w:r>
+      <w:r>
+        <w:rPr>
+          <w:lang w:val="en-US"/>
+        </w:rPr>
+        <w:br/>
+      </w:r>
+      <w:r>
+        <w:rPr>
+          <w:lang w:val="en-US"/>
+        </w:rPr>
+        <w:br/>
         <w:t>model/her_fixed.ckpt</w:t>
       </w:r>
       <w:r>
@@ -1416,11 +1447,6 @@
           <w:lang w:val="en-US"/>
         </w:rPr>
         <w:br/>
-      </w:r>
-      <w:r>
-        <w:rPr>
-          <w:lang w:val="en-US"/>
-        </w:rPr>
         <w:t>model/without_her_fixed.ckpt</w:t>
       </w:r>
       <w:r>
@@ -1430,6 +1456,9 @@
         <w:br/>
       </w:r>
       <w:r>
+        <w:rPr>
+          <w:noProof/>
+        </w:rPr>
         <w:drawing>
           <wp:inline distT="0" distB="0" distL="0" distR="0" wp14:anchorId="1EBE4419" wp14:editId="7C244875">
             <wp:extent cx="3429517" cy="4212396"/>
@@ -1455,6 +1484,391 @@
                     <a:xfrm>
                       <a:off x="0" y="0"/>
                       <a:ext cx="3433468" cy="4217248"/>
+                    </a:xfrm>
+                    <a:prstGeom prst="rect">
+                      <a:avLst/>
+                    </a:prstGeom>
+                  </pic:spPr>
+                </pic:pic>
+              </a:graphicData>
+            </a:graphic>
+          </wp:inline>
+        </w:drawing>
+      </w:r>
+    </w:p>
+    <w:p>
+      <w:pPr>
+        <w:pStyle w:val="a3"/>
+        <w:rPr>
+          <w:lang w:val="en-US"/>
+        </w:rPr>
+      </w:pPr>
+      <w:r>
+        <w:rPr>
+          <w:lang w:val="en-US"/>
+        </w:rPr>
+        <w:br/>
+      </w:r>
+    </w:p>
+    <w:p>
+      <w:pPr>
+        <w:rPr>
+          <w:lang w:val="en-US"/>
+        </w:rPr>
+      </w:pPr>
+      <w:r>
+        <w:rPr>
+          <w:lang w:val="en-US"/>
+        </w:rPr>
+        <w:br w:type="page"/>
+      </w:r>
+    </w:p>
+    <w:p>
+      <w:pPr>
+        <w:pStyle w:val="a3"/>
+        <w:numPr>
+          <w:ilvl w:val="0"/>
+          <w:numId w:val="1"/>
+        </w:numPr>
+        <w:rPr>
+          <w:lang w:val="en-US"/>
+        </w:rPr>
+      </w:pPr>
+      <w:r>
+        <w:rPr>
+          <w:lang w:val="en-US"/>
+        </w:rPr>
+        <w:lastRenderedPageBreak/>
+        <w:t>state size = 2 (cubePosition) + 3 (cubePosition - endPosition) + 3 (endPosition) +</w:t>
+      </w:r>
+    </w:p>
+    <w:p>
+      <w:pPr>
+        <w:pStyle w:val="a3"/>
+        <w:rPr>
+          <w:lang w:val="en-US"/>
+        </w:rPr>
+      </w:pPr>
+      <w:r>
+        <w:rPr>
+          <w:lang w:val="en-US"/>
+        </w:rPr>
+        <w:t xml:space="preserve">         3 (robotPart.RotationFloat for 3 joints) = 11</w:t>
+      </w:r>
+      <w:r>
+        <w:rPr>
+          <w:lang w:val="en-US"/>
+        </w:rPr>
+        <w:br/>
+      </w:r>
+      <w:r>
+        <w:rPr>
+          <w:noProof/>
+          <w:lang w:val="en-US"/>
+        </w:rPr>
+        <w:drawing>
+          <wp:inline distT="0" distB="0" distL="0" distR="0" wp14:anchorId="6950ECA1" wp14:editId="3FBF5BFD">
+            <wp:extent cx="4855210" cy="2798264"/>
+            <wp:effectExtent l="0" t="0" r="2540" b="2540"/>
+            <wp:docPr id="13" name="Рисунок 13" descr="Изображение выглядит как текст&#10;&#10;Автоматически созданное описание"/>
+            <wp:cNvGraphicFramePr>
+              <a:graphicFrameLocks xmlns:a="http://schemas.openxmlformats.org/drawingml/2006/main" noChangeAspect="1"/>
+            </wp:cNvGraphicFramePr>
+            <a:graphic xmlns:a="http://schemas.openxmlformats.org/drawingml/2006/main">
+              <a:graphicData uri="http://schemas.openxmlformats.org/drawingml/2006/picture">
+                <pic:pic xmlns:pic="http://schemas.openxmlformats.org/drawingml/2006/picture">
+                  <pic:nvPicPr>
+                    <pic:cNvPr id="13" name="Рисунок 13" descr="Изображение выглядит как текст&#10;&#10;Автоматически созданное описание"/>
+                    <pic:cNvPicPr/>
+                  </pic:nvPicPr>
+                  <pic:blipFill>
+                    <a:blip r:embed="rId18"/>
+                    <a:stretch>
+                      <a:fillRect/>
+                    </a:stretch>
+                  </pic:blipFill>
+                  <pic:spPr>
+                    <a:xfrm>
+                      <a:off x="0" y="0"/>
+                      <a:ext cx="4862223" cy="2802306"/>
+                    </a:xfrm>
+                    <a:prstGeom prst="rect">
+                      <a:avLst/>
+                    </a:prstGeom>
+                  </pic:spPr>
+                </pic:pic>
+              </a:graphicData>
+            </a:graphic>
+          </wp:inline>
+        </w:drawing>
+      </w:r>
+      <w:r>
+        <w:rPr>
+          <w:lang w:val="en-US"/>
+        </w:rPr>
+        <w:br/>
+      </w:r>
+      <w:r>
+        <w:rPr>
+          <w:noProof/>
+          <w:lang w:val="en-US"/>
+        </w:rPr>
+        <w:drawing>
+          <wp:inline distT="0" distB="0" distL="0" distR="0" wp14:anchorId="1072543A" wp14:editId="5A357127">
+            <wp:extent cx="4321607" cy="5020310"/>
+            <wp:effectExtent l="0" t="0" r="3175" b="8890"/>
+            <wp:docPr id="11" name="Рисунок 11"/>
+            <wp:cNvGraphicFramePr>
+              <a:graphicFrameLocks xmlns:a="http://schemas.openxmlformats.org/drawingml/2006/main" noChangeAspect="1"/>
+            </wp:cNvGraphicFramePr>
+            <a:graphic xmlns:a="http://schemas.openxmlformats.org/drawingml/2006/main">
+              <a:graphicData uri="http://schemas.openxmlformats.org/drawingml/2006/picture">
+                <pic:pic xmlns:pic="http://schemas.openxmlformats.org/drawingml/2006/picture">
+                  <pic:nvPicPr>
+                    <pic:cNvPr id="1" name=""/>
+                    <pic:cNvPicPr/>
+                  </pic:nvPicPr>
+                  <pic:blipFill>
+                    <a:blip r:embed="rId19"/>
+                    <a:stretch>
+                      <a:fillRect/>
+                    </a:stretch>
+                  </pic:blipFill>
+                  <pic:spPr>
+                    <a:xfrm>
+                      <a:off x="0" y="0"/>
+                      <a:ext cx="4326706" cy="5026233"/>
+                    </a:xfrm>
+                    <a:prstGeom prst="rect">
+                      <a:avLst/>
+                    </a:prstGeom>
+                  </pic:spPr>
+                </pic:pic>
+              </a:graphicData>
+            </a:graphic>
+          </wp:inline>
+        </w:drawing>
+      </w:r>
+      <w:r>
+        <w:rPr>
+          <w:lang w:val="en-US"/>
+        </w:rPr>
+        <w:br/>
+      </w:r>
+    </w:p>
+    <w:p>
+      <w:pPr>
+        <w:rPr>
+          <w:lang w:val="en-US"/>
+        </w:rPr>
+      </w:pPr>
+      <w:r>
+        <w:rPr>
+          <w:lang w:val="en-US"/>
+        </w:rPr>
+        <w:br w:type="page"/>
+      </w:r>
+    </w:p>
+    <w:p>
+      <w:pPr>
+        <w:pStyle w:val="a3"/>
+        <w:numPr>
+          <w:ilvl w:val="0"/>
+          <w:numId w:val="1"/>
+        </w:numPr>
+        <w:rPr>
+          <w:lang w:val="en-US"/>
+        </w:rPr>
+      </w:pPr>
+      <w:r>
+        <w:lastRenderedPageBreak/>
+        <w:t>Заменены</w:t>
+      </w:r>
+      <w:r>
+        <w:rPr>
+          <w:lang w:val="en-US"/>
+        </w:rPr>
+        <w:t xml:space="preserve"> </w:t>
+      </w:r>
+      <w:r>
+        <w:t>функции</w:t>
+      </w:r>
+      <w:r>
+        <w:rPr>
+          <w:lang w:val="en-US"/>
+        </w:rPr>
+        <w:t xml:space="preserve"> </w:t>
+      </w:r>
+      <w:r>
+        <w:rPr>
+          <w:lang w:val="en-US"/>
+        </w:rPr>
+        <w:t xml:space="preserve">RotateAround </w:t>
+      </w:r>
+      <w:r>
+        <w:t>и</w:t>
+      </w:r>
+      <w:r>
+        <w:rPr>
+          <w:lang w:val="en-US"/>
+        </w:rPr>
+        <w:t xml:space="preserve"> RotateSimple (</w:t>
+      </w:r>
+      <w:r>
+        <w:rPr>
+          <w:lang w:val="en-US"/>
+        </w:rPr>
+        <w:t>transform.localRotation =</w:t>
+      </w:r>
+      <w:r>
+        <w:rPr>
+          <w:lang w:val="en-US"/>
+        </w:rPr>
+        <w:t xml:space="preserve"> angle) </w:t>
+      </w:r>
+      <w:r>
+        <w:t>на</w:t>
+      </w:r>
+      <w:r>
+        <w:rPr>
+          <w:lang w:val="en-US"/>
+        </w:rPr>
+        <w:t xml:space="preserve"> </w:t>
+      </w:r>
+      <w:r>
+        <w:rPr>
+          <w:lang w:val="en-US"/>
+        </w:rPr>
+        <w:t>Rotate.</w:t>
+      </w:r>
+      <w:r>
+        <w:rPr>
+          <w:lang w:val="en-US"/>
+        </w:rPr>
+        <w:br/>
+      </w:r>
+      <w:r>
+        <w:rPr>
+          <w:lang w:val="en-US"/>
+        </w:rPr>
+        <w:t>model/her_rotate.ckpt</w:t>
+      </w:r>
+      <w:r>
+        <w:rPr>
+          <w:lang w:val="en-US"/>
+        </w:rPr>
+        <w:br/>
+      </w:r>
+      <w:r>
+        <w:rPr>
+          <w:lang w:val="en-US"/>
+        </w:rPr>
+        <w:t>model/without_her_rotate.ckpt</w:t>
+      </w:r>
+      <w:r>
+        <w:rPr>
+          <w:lang w:val="en-US"/>
+        </w:rPr>
+        <w:br/>
+      </w:r>
+      <w:r>
+        <w:rPr>
+          <w:lang w:val="en-US"/>
+        </w:rPr>
+        <w:br/>
+      </w:r>
+      <w:r>
+        <w:rPr>
+          <w:lang w:val="en-US"/>
+        </w:rPr>
+        <w:t>state size = 12:</w:t>
+      </w:r>
+      <w:r>
+        <w:rPr>
+          <w:lang w:val="en-US"/>
+        </w:rPr>
+        <w:t xml:space="preserve"> </w:t>
+      </w:r>
+      <w:r>
+        <w:rPr>
+          <w:lang w:val="en-US"/>
+        </w:rPr>
+        <w:t>3 (cubePosition) + 3 (cubePosition - endPosition) + 3 (endPosition) +</w:t>
+      </w:r>
+      <w:r>
+        <w:rPr>
+          <w:lang w:val="en-US"/>
+        </w:rPr>
+        <w:br/>
+      </w:r>
+      <w:r>
+        <w:rPr>
+          <w:lang w:val="en-US"/>
+        </w:rPr>
+        <w:t xml:space="preserve"> 3 (robotPart.</w:t>
+      </w:r>
+      <w:r>
+        <w:rPr>
+          <w:lang w:val="en-US"/>
+        </w:rPr>
+        <w:t xml:space="preserve"> </w:t>
+      </w:r>
+      <w:r>
+        <w:rPr>
+          <w:lang w:val="en-US"/>
+        </w:rPr>
+        <w:t>RotationFloat</w:t>
+      </w:r>
+      <w:r>
+        <w:t xml:space="preserve"> </w:t>
+      </w:r>
+      <w:r>
+        <w:rPr>
+          <w:lang w:val="en-US"/>
+        </w:rPr>
+        <w:t>for 3 joints)</w:t>
+      </w:r>
+      <w:r>
+        <w:rPr>
+          <w:lang w:val="en-US"/>
+        </w:rPr>
+        <w:br/>
+      </w:r>
+      <w:r>
+        <w:rPr>
+          <w:lang w:val="en-US"/>
+        </w:rPr>
+        <w:br/>
+      </w:r>
+      <w:r>
+        <w:rPr>
+          <w:lang w:val="en-US"/>
+        </w:rPr>
+        <w:drawing>
+          <wp:inline distT="0" distB="0" distL="0" distR="0" wp14:anchorId="6DB9343B" wp14:editId="7515B7F6">
+            <wp:extent cx="5820587" cy="7649643"/>
+            <wp:effectExtent l="0" t="0" r="8890" b="8890"/>
+            <wp:docPr id="14" name="Рисунок 14"/>
+            <wp:cNvGraphicFramePr>
+              <a:graphicFrameLocks xmlns:a="http://schemas.openxmlformats.org/drawingml/2006/main" noChangeAspect="1"/>
+            </wp:cNvGraphicFramePr>
+            <a:graphic xmlns:a="http://schemas.openxmlformats.org/drawingml/2006/main">
+              <a:graphicData uri="http://schemas.openxmlformats.org/drawingml/2006/picture">
+                <pic:pic xmlns:pic="http://schemas.openxmlformats.org/drawingml/2006/picture">
+                  <pic:nvPicPr>
+                    <pic:cNvPr id="1" name=""/>
+                    <pic:cNvPicPr/>
+                  </pic:nvPicPr>
+                  <pic:blipFill>
+                    <a:blip r:embed="rId20"/>
+                    <a:stretch>
+                      <a:fillRect/>
+                    </a:stretch>
+                  </pic:blipFill>
+                  <pic:spPr>
+                    <a:xfrm>
+                      <a:off x="0" y="0"/>
+                      <a:ext cx="5820587" cy="7649643"/>
                     </a:xfrm>
                     <a:prstGeom prst="rect">
                       <a:avLst/>

</xml_diff>